<commit_message>
Personal Info Removed from Resume
</commit_message>
<xml_diff>
--- a/images/Alvin Joseph resume.docx
+++ b/images/Alvin Joseph resume.docx
@@ -21,22 +21,13 @@
           <w:szCs w:val="28"/>
           <w:rtl w:val="0"/>
         </w:rPr>
-        <w:t xml:space="preserve">Alvin</w:t>
-      </w:r>
-      <w:r>
-        <w:rPr>
-          <w:rFonts w:ascii="Times New Roman" w:cs="Times New Roman" w:eastAsia="Times New Roman" w:hAnsi="Times New Roman"/>
-          <w:sz w:val="28"/>
-          <w:szCs w:val="28"/>
-          <w:rtl w:val="0"/>
-        </w:rPr>
-        <w:t xml:space="preserve"> Joseph</w:t>
+        <w:t xml:space="preserve">Alvin Joseph</w:t>
       </w:r>
     </w:p>
     <w:p>
       <w:pPr>
         <w:spacing w:after="0" w:lineRule="auto"/>
-        <w:ind w:left="1440" w:firstLine="0"/>
+        <w:ind w:left="2160" w:firstLine="0"/>
         <w:contextualSpacing w:val="0"/>
         <w:jc w:val="left"/>
         <w:rPr>
@@ -46,85 +37,6 @@
           <w:szCs w:val="20"/>
         </w:rPr>
       </w:pPr>
-      <w:r>
-        <w:rPr>
-          <w:rFonts w:ascii="Times New Roman" w:cs="Times New Roman" w:eastAsia="Times New Roman" w:hAnsi="Times New Roman"/>
-          <w:b w:val="1"/>
-          <w:sz w:val="20"/>
-          <w:szCs w:val="20"/>
-          <w:rtl w:val="0"/>
-        </w:rPr>
-        <w:t xml:space="preserve">30 Lake Street, Islip, NY 11751 | H: (631) 277-4249 | C: (631) 383-7100| </w:t>
-      </w:r>
-      <w:hyperlink r:id="rId6">
-        <w:r>
-          <w:rPr>
-            <w:rFonts w:ascii="Times New Roman" w:cs="Times New Roman" w:eastAsia="Times New Roman" w:hAnsi="Times New Roman"/>
-            <w:b w:val="1"/>
-            <w:color w:val="2a7b89"/>
-            <w:sz w:val="20"/>
-            <w:szCs w:val="20"/>
-            <w:u w:val="single"/>
-            <w:rtl w:val="0"/>
-          </w:rPr>
-          <w:t xml:space="preserve">Alvinjoseph48@gmail.com</w:t>
-        </w:r>
-      </w:hyperlink>
-      <w:r>
-        <w:rPr>
-          <w:rFonts w:ascii="Times New Roman" w:cs="Times New Roman" w:eastAsia="Times New Roman" w:hAnsi="Times New Roman"/>
-          <w:b w:val="1"/>
-          <w:color w:val="2a7b89"/>
-          <w:sz w:val="20"/>
-          <w:szCs w:val="20"/>
-          <w:u w:val="single"/>
-          <w:rtl w:val="0"/>
-        </w:rPr>
-        <w:t xml:space="preserve"> </w:t>
-      </w:r>
-      <w:r>
-        <w:rPr>
-          <w:rtl w:val="0"/>
-        </w:rPr>
-      </w:r>
-    </w:p>
-    <w:p>
-      <w:pPr>
-        <w:spacing w:after="0" w:lineRule="auto"/>
-        <w:ind w:left="2160" w:firstLine="720"/>
-        <w:contextualSpacing w:val="0"/>
-        <w:jc w:val="left"/>
-        <w:rPr>
-          <w:rFonts w:ascii="Times New Roman" w:cs="Times New Roman" w:eastAsia="Times New Roman" w:hAnsi="Times New Roman"/>
-          <w:b w:val="1"/>
-          <w:sz w:val="20"/>
-          <w:szCs w:val="20"/>
-        </w:rPr>
-      </w:pPr>
-      <w:r>
-        <w:rPr>
-          <w:rFonts w:ascii="Times New Roman" w:cs="Times New Roman" w:eastAsia="Times New Roman" w:hAnsi="Times New Roman"/>
-          <w:b w:val="1"/>
-          <w:sz w:val="20"/>
-          <w:szCs w:val="20"/>
-          <w:rtl w:val="0"/>
-        </w:rPr>
-        <w:t xml:space="preserve">Linkedin: </w:t>
-      </w:r>
-      <w:hyperlink r:id="rId7">
-        <w:r>
-          <w:rPr>
-            <w:rFonts w:ascii="Times New Roman" w:cs="Times New Roman" w:eastAsia="Times New Roman" w:hAnsi="Times New Roman"/>
-            <w:b w:val="1"/>
-            <w:color w:val="2a7b89"/>
-            <w:sz w:val="20"/>
-            <w:szCs w:val="20"/>
-            <w:u w:val="single"/>
-            <w:rtl w:val="0"/>
-          </w:rPr>
-          <w:t xml:space="preserve">linkedin.com/in/alvin-joseph-99b126147</w:t>
-        </w:r>
-      </w:hyperlink>
       <w:r>
         <w:rPr>
           <w:rtl w:val="0"/>
@@ -217,7 +129,7 @@
           <w:vertAlign w:val="baseline"/>
         </w:rPr>
         <w:sectPr>
-          <w:footerReference r:id="rId8" w:type="default"/>
+          <w:footerReference r:id="rId6" w:type="default"/>
           <w:pgSz w:h="15840" w:w="12240"/>
           <w:pgMar w:bottom="431.99999999999994" w:top="431.99999999999994" w:left="720" w:right="720" w:header="720" w:footer="720"/>
           <w:pgNumType w:start="1"/>
@@ -291,6 +203,11 @@
         </w:rPr>
         <w:t xml:space="preserve">Java</w:t>
       </w:r>
+      <w:r>
+        <w:rPr>
+          <w:rtl w:val="0"/>
+        </w:rPr>
+      </w:r>
     </w:p>
     <w:p>
       <w:pPr>
@@ -471,6 +388,11 @@
         <w:t xml:space="preserve"> </w:t>
         <w:tab/>
       </w:r>
+      <w:r>
+        <w:rPr>
+          <w:rtl w:val="0"/>
+        </w:rPr>
+      </w:r>
     </w:p>
     <w:p>
       <w:pPr>
@@ -578,7 +500,7 @@
           <w:ilvl w:val="0"/>
           <w:numId w:val="1"/>
         </w:numPr>
-        <w:spacing w:after="0" w:line="288" w:lineRule="auto"/>
+        <w:spacing w:after="0" w:before="0" w:line="288" w:lineRule="auto"/>
         <w:ind w:left="720" w:hanging="360"/>
         <w:contextualSpacing w:val="1"/>
         <w:rPr>
@@ -596,6 +518,11 @@
           <w:rtl w:val="0"/>
         </w:rPr>
         <w:t xml:space="preserve">MySQL/SQL</w:t>
+      </w:r>
+      <w:r>
+        <w:rPr>
+          <w:rtl w:val="0"/>
+        </w:rPr>
       </w:r>
     </w:p>
     <w:p>
@@ -604,7 +531,7 @@
           <w:ilvl w:val="0"/>
           <w:numId w:val="1"/>
         </w:numPr>
-        <w:spacing w:after="0" w:line="288" w:lineRule="auto"/>
+        <w:spacing w:after="0" w:before="0" w:line="288" w:lineRule="auto"/>
         <w:ind w:left="720" w:hanging="360"/>
         <w:contextualSpacing w:val="1"/>
         <w:rPr>
@@ -622,6 +549,11 @@
           <w:rtl w:val="0"/>
         </w:rPr>
         <w:t xml:space="preserve">Microsoft Excel</w:t>
+      </w:r>
+      <w:r>
+        <w:rPr>
+          <w:rtl w:val="0"/>
+        </w:rPr>
       </w:r>
     </w:p>
     <w:p>
@@ -630,7 +562,7 @@
           <w:ilvl w:val="0"/>
           <w:numId w:val="1"/>
         </w:numPr>
-        <w:spacing w:after="0" w:lineRule="auto"/>
+        <w:spacing w:after="0" w:before="0" w:lineRule="auto"/>
         <w:ind w:left="720" w:hanging="360"/>
         <w:contextualSpacing w:val="1"/>
         <w:rPr>
@@ -706,6 +638,11 @@
         </w:rPr>
         <w:t xml:space="preserve">Windows OS</w:t>
       </w:r>
+      <w:r>
+        <w:rPr>
+          <w:rtl w:val="0"/>
+        </w:rPr>
+      </w:r>
     </w:p>
     <w:p>
       <w:pPr>
@@ -758,6 +695,11 @@
         </w:rPr>
         <w:t xml:space="preserve">Mac OS</w:t>
       </w:r>
+      <w:r>
+        <w:rPr>
+          <w:rtl w:val="0"/>
+        </w:rPr>
+      </w:r>
     </w:p>
     <w:p>
       <w:pPr>
@@ -811,7 +753,7 @@
           <w:u w:val="single"/>
         </w:rPr>
       </w:pPr>
-      <w:bookmarkStart w:colFirst="0" w:colLast="0" w:name="_41k4wxnp4e3q" w:id="0"/>
+      <w:bookmarkStart w:colFirst="0" w:colLast="0" w:name="_gjdgxs" w:id="0"/>
       <w:bookmarkEnd w:id="0"/>
       <w:r>
         <w:rPr>
@@ -831,7 +773,7 @@
           <w:u w:val="single"/>
         </w:rPr>
       </w:pPr>
-      <w:bookmarkStart w:colFirst="0" w:colLast="0" w:name="_r5togykxbtlv" w:id="1"/>
+      <w:bookmarkStart w:colFirst="0" w:colLast="0" w:name="_30j0zll" w:id="1"/>
       <w:bookmarkEnd w:id="1"/>
       <w:r>
         <w:rPr>
@@ -856,7 +798,7 @@
           <w:szCs w:val="20"/>
         </w:rPr>
       </w:pPr>
-      <w:bookmarkStart w:colFirst="0" w:colLast="0" w:name="_af68s6mxp3yb" w:id="2"/>
+      <w:bookmarkStart w:colFirst="0" w:colLast="0" w:name="_1fob9te" w:id="2"/>
       <w:bookmarkEnd w:id="2"/>
       <w:r>
         <w:rPr>
@@ -873,7 +815,11 @@
       <w:pPr>
         <w:spacing w:after="0" w:line="288" w:lineRule="auto"/>
         <w:contextualSpacing w:val="0"/>
-        <w:rPr/>
+        <w:rPr>
+          <w:rFonts w:ascii="Times New Roman" w:cs="Times New Roman" w:eastAsia="Times New Roman" w:hAnsi="Times New Roman"/>
+          <w:sz w:val="20"/>
+          <w:szCs w:val="20"/>
+        </w:rPr>
       </w:pPr>
       <w:r>
         <w:rPr>
@@ -883,11 +829,6 @@
           <w:rtl w:val="0"/>
         </w:rPr>
         <w:t xml:space="preserve">Bachelors of Science | Computer Science | </w:t>
-      </w:r>
-      <w:r>
-        <w:rPr>
-          <w:rtl w:val="0"/>
-        </w:rPr>
       </w:r>
     </w:p>
     <w:p>
@@ -932,6 +873,13 @@
         <w:jc w:val="left"/>
         <w:rPr>
           <w:rFonts w:ascii="Times New Roman" w:cs="Times New Roman" w:eastAsia="Times New Roman" w:hAnsi="Times New Roman"/>
+          <w:sz w:val="20"/>
+          <w:szCs w:val="20"/>
+        </w:rPr>
+      </w:pPr>
+      <w:r>
+        <w:rPr>
+          <w:rFonts w:ascii="Times New Roman" w:cs="Times New Roman" w:eastAsia="Times New Roman" w:hAnsi="Times New Roman"/>
           <w:b w:val="0"/>
           <w:i w:val="0"/>
           <w:smallCaps w:val="0"/>
@@ -942,24 +890,14 @@
           <w:u w:val="none"/>
           <w:shd w:fill="auto" w:val="clear"/>
           <w:vertAlign w:val="baseline"/>
-        </w:rPr>
-      </w:pPr>
-      <w:r>
-        <w:rPr>
-          <w:rFonts w:ascii="Times New Roman" w:cs="Times New Roman" w:eastAsia="Times New Roman" w:hAnsi="Times New Roman"/>
-          <w:b w:val="0"/>
-          <w:i w:val="0"/>
-          <w:smallCaps w:val="0"/>
-          <w:strike w:val="0"/>
-          <w:color w:val="404040"/>
-          <w:sz w:val="20"/>
-          <w:szCs w:val="20"/>
-          <w:u w:val="none"/>
-          <w:shd w:fill="auto" w:val="clear"/>
-          <w:vertAlign w:val="baseline"/>
           <w:rtl w:val="0"/>
         </w:rPr>
         <w:t xml:space="preserve">Associates of Science | Computer Science | Major GPA: 4.0 | Cumulative GPA: 3.7</w:t>
+      </w:r>
+      <w:r>
+        <w:rPr>
+          <w:rtl w:val="0"/>
+        </w:rPr>
       </w:r>
     </w:p>
     <w:p>
@@ -1026,16 +964,7 @@
           <w:szCs w:val="20"/>
           <w:rtl w:val="0"/>
         </w:rPr>
-        <w:t xml:space="preserve">Advanced Object-Oriented Programming, Computer Architecture and Organization, </w:t>
-      </w:r>
-      <w:r>
-        <w:rPr>
-          <w:rFonts w:ascii="Times New Roman" w:cs="Times New Roman" w:eastAsia="Times New Roman" w:hAnsi="Times New Roman"/>
-          <w:sz w:val="20"/>
-          <w:szCs w:val="20"/>
-          <w:rtl w:val="0"/>
-        </w:rPr>
-        <w:t xml:space="preserve">Systems Fundamentals I,</w:t>
+        <w:t xml:space="preserve">Advanced Object-Oriented Programming, Computer Architecture and Organization, Systems Fundamentals I,</w:t>
       </w:r>
       <w:r>
         <w:rPr>
@@ -1117,7 +1046,7 @@
           <w:szCs w:val="20"/>
         </w:rPr>
       </w:pPr>
-      <w:bookmarkStart w:colFirst="0" w:colLast="0" w:name="_ehs0ctthaswe" w:id="3"/>
+      <w:bookmarkStart w:colFirst="0" w:colLast="0" w:name="_3znysh7" w:id="3"/>
       <w:bookmarkEnd w:id="3"/>
       <w:r>
         <w:rPr>
@@ -1150,6 +1079,105 @@
         </w:rPr>
         <w:t xml:space="preserve">Produced in house applications from scratch to expedite the process of searching and taking down criminals</w:t>
       </w:r>
+      <w:r>
+        <w:rPr>
+          <w:rtl w:val="0"/>
+        </w:rPr>
+      </w:r>
+    </w:p>
+    <w:p>
+      <w:pPr>
+        <w:numPr>
+          <w:ilvl w:val="0"/>
+          <w:numId w:val="2"/>
+        </w:numPr>
+        <w:spacing w:after="0" w:before="0" w:lineRule="auto"/>
+        <w:ind w:left="720" w:hanging="360"/>
+        <w:contextualSpacing w:val="1"/>
+        <w:rPr/>
+      </w:pPr>
+      <w:r>
+        <w:rPr>
+          <w:rFonts w:ascii="Times New Roman" w:cs="Times New Roman" w:eastAsia="Times New Roman" w:hAnsi="Times New Roman"/>
+          <w:sz w:val="20"/>
+          <w:szCs w:val="20"/>
+          <w:rtl w:val="0"/>
+        </w:rPr>
+        <w:t xml:space="preserve">Integrated existing databases with the applications created</w:t>
+      </w:r>
+      <w:r>
+        <w:rPr>
+          <w:rtl w:val="0"/>
+        </w:rPr>
+      </w:r>
+    </w:p>
+    <w:p>
+      <w:pPr>
+        <w:numPr>
+          <w:ilvl w:val="0"/>
+          <w:numId w:val="2"/>
+        </w:numPr>
+        <w:spacing w:after="0" w:before="0" w:lineRule="auto"/>
+        <w:ind w:left="720" w:hanging="360"/>
+        <w:contextualSpacing w:val="1"/>
+        <w:rPr/>
+      </w:pPr>
+      <w:r>
+        <w:rPr>
+          <w:rFonts w:ascii="Times New Roman" w:cs="Times New Roman" w:eastAsia="Times New Roman" w:hAnsi="Times New Roman"/>
+          <w:sz w:val="20"/>
+          <w:szCs w:val="20"/>
+          <w:rtl w:val="0"/>
+        </w:rPr>
+        <w:t xml:space="preserve">Worked closely with Assistant District Attorneys to get feedback to improve applications</w:t>
+      </w:r>
+      <w:r>
+        <w:rPr>
+          <w:rtl w:val="0"/>
+        </w:rPr>
+      </w:r>
+    </w:p>
+    <w:p>
+      <w:pPr>
+        <w:spacing w:after="0" w:lineRule="auto"/>
+        <w:ind w:left="720" w:firstLine="0"/>
+        <w:contextualSpacing w:val="0"/>
+        <w:rPr>
+          <w:rFonts w:ascii="Times New Roman" w:cs="Times New Roman" w:eastAsia="Times New Roman" w:hAnsi="Times New Roman"/>
+          <w:sz w:val="20"/>
+          <w:szCs w:val="20"/>
+        </w:rPr>
+      </w:pPr>
+      <w:r>
+        <w:rPr>
+          <w:rtl w:val="0"/>
+        </w:rPr>
+      </w:r>
+    </w:p>
+    <w:p>
+      <w:pPr>
+        <w:pStyle w:val="Heading2"/>
+        <w:spacing w:after="0" w:before="0" w:lineRule="auto"/>
+        <w:contextualSpacing w:val="0"/>
+        <w:rPr>
+          <w:rFonts w:ascii="Times New Roman" w:cs="Times New Roman" w:eastAsia="Times New Roman" w:hAnsi="Times New Roman"/>
+          <w:smallCaps w:val="0"/>
+          <w:sz w:val="20"/>
+          <w:szCs w:val="20"/>
+        </w:rPr>
+      </w:pPr>
+      <w:bookmarkStart w:colFirst="0" w:colLast="0" w:name="_2et92p0" w:id="4"/>
+      <w:bookmarkEnd w:id="4"/>
+      <w:r>
+        <w:rPr>
+          <w:rFonts w:ascii="Times New Roman" w:cs="Times New Roman" w:eastAsia="Times New Roman" w:hAnsi="Times New Roman"/>
+          <w:smallCaps w:val="0"/>
+          <w:sz w:val="20"/>
+          <w:szCs w:val="20"/>
+          <w:rtl w:val="0"/>
+        </w:rPr>
+        <w:t xml:space="preserve">Commercial Operations Analyst Intern | Sartorius Stedim North America | Bohemia | September 2017 – January 2018</w:t>
+      </w:r>
     </w:p>
     <w:p>
       <w:pPr>
@@ -1169,7 +1197,12 @@
           <w:szCs w:val="20"/>
           <w:rtl w:val="0"/>
         </w:rPr>
-        <w:t xml:space="preserve">Integrated existing databases with the applications created</w:t>
+        <w:t xml:space="preserve">Analyzed sales to create new reports and dashboards for sales representatives across North America.</w:t>
+      </w:r>
+      <w:r>
+        <w:rPr>
+          <w:rtl w:val="0"/>
+        </w:rPr>
       </w:r>
     </w:p>
     <w:p>
@@ -1178,7 +1211,7 @@
           <w:ilvl w:val="0"/>
           <w:numId w:val="2"/>
         </w:numPr>
-        <w:spacing w:after="0" w:lineRule="auto"/>
+        <w:spacing w:after="0" w:before="0" w:lineRule="auto"/>
         <w:ind w:left="720" w:hanging="360"/>
         <w:contextualSpacing w:val="1"/>
         <w:rPr/>
@@ -1190,49 +1223,12 @@
           <w:szCs w:val="20"/>
           <w:rtl w:val="0"/>
         </w:rPr>
-        <w:t xml:space="preserve">Worked closely with Assistant District Attorneys to get feedback to improve applications</w:t>
-      </w:r>
-    </w:p>
-    <w:p>
-      <w:pPr>
-        <w:spacing w:after="0" w:lineRule="auto"/>
-        <w:ind w:left="720" w:firstLine="0"/>
-        <w:contextualSpacing w:val="0"/>
-        <w:rPr>
-          <w:rFonts w:ascii="Times New Roman" w:cs="Times New Roman" w:eastAsia="Times New Roman" w:hAnsi="Times New Roman"/>
-          <w:sz w:val="20"/>
-          <w:szCs w:val="20"/>
-        </w:rPr>
-      </w:pPr>
-      <w:r>
-        <w:rPr>
-          <w:rtl w:val="0"/>
-        </w:rPr>
-      </w:r>
-    </w:p>
-    <w:p>
-      <w:pPr>
-        <w:pStyle w:val="Heading2"/>
-        <w:spacing w:after="0" w:before="0" w:lineRule="auto"/>
-        <w:contextualSpacing w:val="0"/>
-        <w:rPr>
-          <w:rFonts w:ascii="Times New Roman" w:cs="Times New Roman" w:eastAsia="Times New Roman" w:hAnsi="Times New Roman"/>
-          <w:smallCaps w:val="0"/>
-          <w:sz w:val="20"/>
-          <w:szCs w:val="20"/>
-        </w:rPr>
-      </w:pPr>
-      <w:bookmarkStart w:colFirst="0" w:colLast="0" w:name="_k5goedv1qqdb" w:id="4"/>
-      <w:bookmarkEnd w:id="4"/>
-      <w:r>
-        <w:rPr>
-          <w:rFonts w:ascii="Times New Roman" w:cs="Times New Roman" w:eastAsia="Times New Roman" w:hAnsi="Times New Roman"/>
-          <w:smallCaps w:val="0"/>
-          <w:sz w:val="20"/>
-          <w:szCs w:val="20"/>
-          <w:rtl w:val="0"/>
-        </w:rPr>
-        <w:t xml:space="preserve">Commercial Operations Analyst Intern | Sartorius Stedim North America | Bohemia | September 2017 – January 2018</w:t>
+        <w:t xml:space="preserve">Maintained existing reports and dashboards</w:t>
+      </w:r>
+      <w:r>
+        <w:rPr>
+          <w:rtl w:val="0"/>
+        </w:rPr>
       </w:r>
     </w:p>
     <w:p>
@@ -1241,7 +1237,7 @@
           <w:ilvl w:val="0"/>
           <w:numId w:val="2"/>
         </w:numPr>
-        <w:spacing w:after="0" w:lineRule="auto"/>
+        <w:spacing w:after="0" w:before="0" w:lineRule="auto"/>
         <w:ind w:left="720" w:hanging="360"/>
         <w:contextualSpacing w:val="1"/>
         <w:rPr/>
@@ -1253,49 +1249,12 @@
           <w:szCs w:val="20"/>
           <w:rtl w:val="0"/>
         </w:rPr>
-        <w:t xml:space="preserve">Analyzed sales to create new reports and dashboards for sales representatives across North America.</w:t>
-      </w:r>
-    </w:p>
-    <w:p>
-      <w:pPr>
-        <w:numPr>
-          <w:ilvl w:val="0"/>
-          <w:numId w:val="2"/>
-        </w:numPr>
-        <w:spacing w:after="0" w:lineRule="auto"/>
-        <w:ind w:left="720" w:hanging="360"/>
-        <w:contextualSpacing w:val="1"/>
-        <w:rPr/>
-      </w:pPr>
-      <w:r>
-        <w:rPr>
-          <w:rFonts w:ascii="Times New Roman" w:cs="Times New Roman" w:eastAsia="Times New Roman" w:hAnsi="Times New Roman"/>
-          <w:sz w:val="20"/>
-          <w:szCs w:val="20"/>
-          <w:rtl w:val="0"/>
-        </w:rPr>
-        <w:t xml:space="preserve">Maintained existing reports and dashboards</w:t>
-      </w:r>
-    </w:p>
-    <w:p>
-      <w:pPr>
-        <w:numPr>
-          <w:ilvl w:val="0"/>
-          <w:numId w:val="2"/>
-        </w:numPr>
-        <w:spacing w:after="0" w:lineRule="auto"/>
-        <w:ind w:left="720" w:hanging="360"/>
-        <w:contextualSpacing w:val="1"/>
-        <w:rPr/>
-      </w:pPr>
-      <w:r>
-        <w:rPr>
-          <w:rFonts w:ascii="Times New Roman" w:cs="Times New Roman" w:eastAsia="Times New Roman" w:hAnsi="Times New Roman"/>
-          <w:sz w:val="20"/>
-          <w:szCs w:val="20"/>
-          <w:rtl w:val="0"/>
-        </w:rPr>
         <w:t xml:space="preserve">Produced any requested or required data elements </w:t>
+      </w:r>
+      <w:r>
+        <w:rPr>
+          <w:rtl w:val="0"/>
+        </w:rPr>
       </w:r>
     </w:p>
     <w:p>
@@ -1477,7 +1436,7 @@
         </w:rPr>
         <w:t xml:space="preserve">Habitat For Humanity Restore | Link: </w:t>
       </w:r>
-      <w:hyperlink r:id="rId9">
+      <w:hyperlink r:id="rId7">
         <w:r>
           <w:rPr>
             <w:rFonts w:ascii="Times New Roman" w:cs="Times New Roman" w:eastAsia="Times New Roman" w:hAnsi="Times New Roman"/>
@@ -1653,7 +1612,7 @@
         </w:rPr>
         <w:t xml:space="preserve"> Link: </w:t>
       </w:r>
-      <w:hyperlink r:id="rId10">
+      <w:hyperlink r:id="rId8">
         <w:r>
           <w:rPr>
             <w:rFonts w:ascii="Times New Roman" w:cs="Times New Roman" w:eastAsia="Times New Roman" w:hAnsi="Times New Roman"/>
@@ -2046,7 +2005,7 @@
         </w:rPr>
         <w:t xml:space="preserve"> Link: </w:t>
       </w:r>
-      <w:hyperlink r:id="rId11">
+      <w:hyperlink r:id="rId9">
         <w:r>
           <w:rPr>
             <w:rFonts w:ascii="Times New Roman" w:cs="Times New Roman" w:eastAsia="Times New Roman" w:hAnsi="Times New Roman"/>
@@ -2089,126 +2048,6 @@
         <w:contextualSpacing w:val="0"/>
         <w:jc w:val="left"/>
         <w:rPr>
-          <w:rFonts w:ascii="Times New Roman" w:cs="Times New Roman" w:eastAsia="Times New Roman" w:hAnsi="Times New Roman"/>
-          <w:b w:val="0"/>
-          <w:i w:val="0"/>
-          <w:smallCaps w:val="0"/>
-          <w:strike w:val="0"/>
-          <w:color w:val="404040"/>
-          <w:sz w:val="20"/>
-          <w:szCs w:val="20"/>
-          <w:u w:val="none"/>
-          <w:shd w:fill="auto" w:val="clear"/>
-          <w:vertAlign w:val="baseline"/>
-        </w:rPr>
-      </w:pPr>
-      <w:r>
-        <w:rPr>
-          <w:rFonts w:ascii="Times New Roman" w:cs="Times New Roman" w:eastAsia="Times New Roman" w:hAnsi="Times New Roman"/>
-          <w:b w:val="0"/>
-          <w:i w:val="0"/>
-          <w:smallCaps w:val="0"/>
-          <w:strike w:val="0"/>
-          <w:color w:val="404040"/>
-          <w:sz w:val="20"/>
-          <w:szCs w:val="20"/>
-          <w:u w:val="none"/>
-          <w:shd w:fill="auto" w:val="clear"/>
-          <w:vertAlign w:val="baseline"/>
-          <w:rtl w:val="0"/>
-        </w:rPr>
-        <w:t xml:space="preserve">Created an object oriented </w:t>
-      </w:r>
-      <w:r>
-        <w:rPr>
-          <w:rFonts w:ascii="Times New Roman" w:cs="Times New Roman" w:eastAsia="Times New Roman" w:hAnsi="Times New Roman"/>
-          <w:sz w:val="20"/>
-          <w:szCs w:val="20"/>
-          <w:rtl w:val="0"/>
-        </w:rPr>
-        <w:t xml:space="preserve">software with </w:t>
-      </w:r>
-      <w:r>
-        <w:rPr>
-          <w:rFonts w:ascii="Times New Roman" w:cs="Times New Roman" w:eastAsia="Times New Roman" w:hAnsi="Times New Roman"/>
-          <w:b w:val="0"/>
-          <w:i w:val="0"/>
-          <w:smallCaps w:val="0"/>
-          <w:strike w:val="0"/>
-          <w:color w:val="404040"/>
-          <w:sz w:val="20"/>
-          <w:szCs w:val="20"/>
-          <w:u w:val="none"/>
-          <w:shd w:fill="auto" w:val="clear"/>
-          <w:vertAlign w:val="baseline"/>
-          <w:rtl w:val="0"/>
-        </w:rPr>
-        <w:t xml:space="preserve">JavaFX that allows users to create a random paragraph with input from the user. From the GUI, the user can select a text file </w:t>
-      </w:r>
-      <w:r>
-        <w:rPr>
-          <w:rFonts w:ascii="Times New Roman" w:cs="Times New Roman" w:eastAsia="Times New Roman" w:hAnsi="Times New Roman"/>
-          <w:sz w:val="20"/>
-          <w:szCs w:val="20"/>
-          <w:rtl w:val="0"/>
-        </w:rPr>
-        <w:t xml:space="preserve">with FileChooser</w:t>
-      </w:r>
-      <w:r>
-        <w:rPr>
-          <w:rFonts w:ascii="Times New Roman" w:cs="Times New Roman" w:eastAsia="Times New Roman" w:hAnsi="Times New Roman"/>
-          <w:b w:val="0"/>
-          <w:i w:val="0"/>
-          <w:smallCaps w:val="0"/>
-          <w:strike w:val="0"/>
-          <w:color w:val="404040"/>
-          <w:sz w:val="20"/>
-          <w:szCs w:val="20"/>
-          <w:u w:val="none"/>
-          <w:shd w:fill="auto" w:val="clear"/>
-          <w:vertAlign w:val="baseline"/>
-          <w:rtl w:val="0"/>
-        </w:rPr>
-        <w:t xml:space="preserve">, set the number of words and choose the first word of the random paragraph that will be generated by the program. The application analyzes the text file and stores the strings/words in the master links list and/or the baby links list. Then the random paragraph will generate based on the user</w:t>
-      </w:r>
-      <w:r>
-        <w:rPr>
-          <w:rFonts w:ascii="Times New Roman" w:cs="Times New Roman" w:eastAsia="Times New Roman" w:hAnsi="Times New Roman"/>
-          <w:sz w:val="20"/>
-          <w:szCs w:val="20"/>
-          <w:rtl w:val="0"/>
-        </w:rPr>
-        <w:t xml:space="preserve">’</w:t>
-      </w:r>
-      <w:r>
-        <w:rPr>
-          <w:rFonts w:ascii="Times New Roman" w:cs="Times New Roman" w:eastAsia="Times New Roman" w:hAnsi="Times New Roman"/>
-          <w:b w:val="0"/>
-          <w:i w:val="0"/>
-          <w:smallCaps w:val="0"/>
-          <w:strike w:val="0"/>
-          <w:color w:val="404040"/>
-          <w:sz w:val="20"/>
-          <w:szCs w:val="20"/>
-          <w:u w:val="none"/>
-          <w:shd w:fill="auto" w:val="clear"/>
-          <w:vertAlign w:val="baseline"/>
-          <w:rtl w:val="0"/>
-        </w:rPr>
-        <w:t xml:space="preserve">s input. </w:t>
-      </w:r>
-      <w:r>
-        <w:rPr>
-          <w:rtl w:val="0"/>
-        </w:rPr>
-      </w:r>
-    </w:p>
-    <w:p>
-      <w:pPr>
-        <w:pStyle w:val="Heading1"/>
-        <w:spacing w:after="0" w:before="0" w:lineRule="auto"/>
-        <w:contextualSpacing w:val="0"/>
-        <w:rPr>
           <w:rFonts w:ascii="Cambria" w:cs="Cambria" w:eastAsia="Cambria" w:hAnsi="Cambria"/>
           <w:b w:val="0"/>
           <w:i w:val="0"/>
@@ -2222,6 +2061,101 @@
           <w:vertAlign w:val="baseline"/>
         </w:rPr>
       </w:pPr>
+      <w:r>
+        <w:rPr>
+          <w:rFonts w:ascii="Times New Roman" w:cs="Times New Roman" w:eastAsia="Times New Roman" w:hAnsi="Times New Roman"/>
+          <w:b w:val="0"/>
+          <w:i w:val="0"/>
+          <w:smallCaps w:val="0"/>
+          <w:strike w:val="0"/>
+          <w:color w:val="404040"/>
+          <w:sz w:val="20"/>
+          <w:szCs w:val="20"/>
+          <w:u w:val="none"/>
+          <w:shd w:fill="auto" w:val="clear"/>
+          <w:vertAlign w:val="baseline"/>
+          <w:rtl w:val="0"/>
+        </w:rPr>
+        <w:t xml:space="preserve">Created an object oriented </w:t>
+      </w:r>
+      <w:r>
+        <w:rPr>
+          <w:rFonts w:ascii="Times New Roman" w:cs="Times New Roman" w:eastAsia="Times New Roman" w:hAnsi="Times New Roman"/>
+          <w:sz w:val="20"/>
+          <w:szCs w:val="20"/>
+          <w:rtl w:val="0"/>
+        </w:rPr>
+        <w:t xml:space="preserve">software with </w:t>
+      </w:r>
+      <w:r>
+        <w:rPr>
+          <w:rFonts w:ascii="Times New Roman" w:cs="Times New Roman" w:eastAsia="Times New Roman" w:hAnsi="Times New Roman"/>
+          <w:b w:val="0"/>
+          <w:i w:val="0"/>
+          <w:smallCaps w:val="0"/>
+          <w:strike w:val="0"/>
+          <w:color w:val="404040"/>
+          <w:sz w:val="20"/>
+          <w:szCs w:val="20"/>
+          <w:u w:val="none"/>
+          <w:shd w:fill="auto" w:val="clear"/>
+          <w:vertAlign w:val="baseline"/>
+          <w:rtl w:val="0"/>
+        </w:rPr>
+        <w:t xml:space="preserve">JavaFX that allows users to create a random paragraph with input from the user. From the GUI, the user can select a text file </w:t>
+      </w:r>
+      <w:r>
+        <w:rPr>
+          <w:rFonts w:ascii="Times New Roman" w:cs="Times New Roman" w:eastAsia="Times New Roman" w:hAnsi="Times New Roman"/>
+          <w:sz w:val="20"/>
+          <w:szCs w:val="20"/>
+          <w:rtl w:val="0"/>
+        </w:rPr>
+        <w:t xml:space="preserve">with FileChooser</w:t>
+      </w:r>
+      <w:r>
+        <w:rPr>
+          <w:rFonts w:ascii="Times New Roman" w:cs="Times New Roman" w:eastAsia="Times New Roman" w:hAnsi="Times New Roman"/>
+          <w:b w:val="0"/>
+          <w:i w:val="0"/>
+          <w:smallCaps w:val="0"/>
+          <w:strike w:val="0"/>
+          <w:color w:val="404040"/>
+          <w:sz w:val="20"/>
+          <w:szCs w:val="20"/>
+          <w:u w:val="none"/>
+          <w:shd w:fill="auto" w:val="clear"/>
+          <w:vertAlign w:val="baseline"/>
+          <w:rtl w:val="0"/>
+        </w:rPr>
+        <w:t xml:space="preserve">, set the number of words and choose the first word of the random paragraph that will be generated by the program. The application analyzes the text file and stores the strings/words in the master links list and/or the baby links list. Then the random paragraph will generate based on the user</w:t>
+      </w:r>
+      <w:r>
+        <w:rPr>
+          <w:rFonts w:ascii="Times New Roman" w:cs="Times New Roman" w:eastAsia="Times New Roman" w:hAnsi="Times New Roman"/>
+          <w:sz w:val="20"/>
+          <w:szCs w:val="20"/>
+          <w:rtl w:val="0"/>
+        </w:rPr>
+        <w:t xml:space="preserve">’</w:t>
+      </w:r>
+      <w:r>
+        <w:rPr>
+          <w:rFonts w:ascii="Times New Roman" w:cs="Times New Roman" w:eastAsia="Times New Roman" w:hAnsi="Times New Roman"/>
+          <w:b w:val="0"/>
+          <w:i w:val="0"/>
+          <w:smallCaps w:val="0"/>
+          <w:strike w:val="0"/>
+          <w:color w:val="404040"/>
+          <w:sz w:val="20"/>
+          <w:szCs w:val="20"/>
+          <w:u w:val="none"/>
+          <w:shd w:fill="auto" w:val="clear"/>
+          <w:vertAlign w:val="baseline"/>
+          <w:rtl w:val="0"/>
+        </w:rPr>
+        <w:t xml:space="preserve">s input. </w:t>
+      </w:r>
       <w:r>
         <w:rPr>
           <w:rtl w:val="0"/>

</xml_diff>

<commit_message>
Resume updated, and css
</commit_message>
<xml_diff>
--- a/images/Alvin Joseph resume.docx
+++ b/images/Alvin Joseph resume.docx
@@ -10,10 +10,20 @@
         <w:jc w:val="center"/>
         <w:rPr>
           <w:rFonts w:ascii="Times New Roman" w:cs="Times New Roman" w:eastAsia="Times New Roman" w:hAnsi="Times New Roman"/>
+          <w:b w:val="1"/>
+          <w:sz w:val="20"/>
+          <w:szCs w:val="20"/>
+        </w:rPr>
+      </w:pPr>
+      <w:r>
+        <w:rPr>
+          <w:rFonts w:ascii="Times New Roman" w:cs="Times New Roman" w:eastAsia="Times New Roman" w:hAnsi="Times New Roman"/>
           <w:sz w:val="28"/>
           <w:szCs w:val="28"/>
-        </w:rPr>
-      </w:pPr>
+          <w:rtl w:val="0"/>
+        </w:rPr>
+        <w:t xml:space="preserve">Alvin</w:t>
+      </w:r>
       <w:r>
         <w:rPr>
           <w:rFonts w:ascii="Times New Roman" w:cs="Times New Roman" w:eastAsia="Times New Roman" w:hAnsi="Times New Roman"/>
@@ -21,22 +31,8 @@
           <w:szCs w:val="28"/>
           <w:rtl w:val="0"/>
         </w:rPr>
-        <w:t xml:space="preserve">Alvin Joseph</w:t>
-      </w:r>
-    </w:p>
-    <w:p>
-      <w:pPr>
-        <w:spacing w:after="0" w:lineRule="auto"/>
-        <w:ind w:left="2160" w:firstLine="0"/>
-        <w:contextualSpacing w:val="0"/>
-        <w:jc w:val="left"/>
-        <w:rPr>
-          <w:rFonts w:ascii="Times New Roman" w:cs="Times New Roman" w:eastAsia="Times New Roman" w:hAnsi="Times New Roman"/>
-          <w:b w:val="1"/>
-          <w:sz w:val="20"/>
-          <w:szCs w:val="20"/>
-        </w:rPr>
-      </w:pPr>
+        <w:t xml:space="preserve"> Joseph</w:t>
+      </w:r>
       <w:r>
         <w:rPr>
           <w:rtl w:val="0"/>
@@ -203,11 +199,6 @@
         </w:rPr>
         <w:t xml:space="preserve">Java</w:t>
       </w:r>
-      <w:r>
-        <w:rPr>
-          <w:rtl w:val="0"/>
-        </w:rPr>
-      </w:r>
     </w:p>
     <w:p>
       <w:pPr>
@@ -388,11 +379,6 @@
         <w:t xml:space="preserve"> </w:t>
         <w:tab/>
       </w:r>
-      <w:r>
-        <w:rPr>
-          <w:rtl w:val="0"/>
-        </w:rPr>
-      </w:r>
     </w:p>
     <w:p>
       <w:pPr>
@@ -500,7 +486,7 @@
           <w:ilvl w:val="0"/>
           <w:numId w:val="1"/>
         </w:numPr>
-        <w:spacing w:after="0" w:before="0" w:line="288" w:lineRule="auto"/>
+        <w:spacing w:after="0" w:line="288" w:lineRule="auto"/>
         <w:ind w:left="720" w:hanging="360"/>
         <w:contextualSpacing w:val="1"/>
         <w:rPr>
@@ -518,11 +504,6 @@
           <w:rtl w:val="0"/>
         </w:rPr>
         <w:t xml:space="preserve">MySQL/SQL</w:t>
-      </w:r>
-      <w:r>
-        <w:rPr>
-          <w:rtl w:val="0"/>
-        </w:rPr>
       </w:r>
     </w:p>
     <w:p>
@@ -531,7 +512,7 @@
           <w:ilvl w:val="0"/>
           <w:numId w:val="1"/>
         </w:numPr>
-        <w:spacing w:after="0" w:before="0" w:line="288" w:lineRule="auto"/>
+        <w:spacing w:after="0" w:line="288" w:lineRule="auto"/>
         <w:ind w:left="720" w:hanging="360"/>
         <w:contextualSpacing w:val="1"/>
         <w:rPr>
@@ -549,11 +530,6 @@
           <w:rtl w:val="0"/>
         </w:rPr>
         <w:t xml:space="preserve">Microsoft Excel</w:t>
-      </w:r>
-      <w:r>
-        <w:rPr>
-          <w:rtl w:val="0"/>
-        </w:rPr>
       </w:r>
     </w:p>
     <w:p>
@@ -562,7 +538,7 @@
           <w:ilvl w:val="0"/>
           <w:numId w:val="1"/>
         </w:numPr>
-        <w:spacing w:after="0" w:before="0" w:lineRule="auto"/>
+        <w:spacing w:after="0" w:lineRule="auto"/>
         <w:ind w:left="720" w:hanging="360"/>
         <w:contextualSpacing w:val="1"/>
         <w:rPr>
@@ -638,11 +614,6 @@
         </w:rPr>
         <w:t xml:space="preserve">Windows OS</w:t>
       </w:r>
-      <w:r>
-        <w:rPr>
-          <w:rtl w:val="0"/>
-        </w:rPr>
-      </w:r>
     </w:p>
     <w:p>
       <w:pPr>
@@ -695,11 +666,6 @@
         </w:rPr>
         <w:t xml:space="preserve">Mac OS</w:t>
       </w:r>
-      <w:r>
-        <w:rPr>
-          <w:rtl w:val="0"/>
-        </w:rPr>
-      </w:r>
     </w:p>
     <w:p>
       <w:pPr>
@@ -753,7 +719,7 @@
           <w:u w:val="single"/>
         </w:rPr>
       </w:pPr>
-      <w:bookmarkStart w:colFirst="0" w:colLast="0" w:name="_gjdgxs" w:id="0"/>
+      <w:bookmarkStart w:colFirst="0" w:colLast="0" w:name="_41k4wxnp4e3q" w:id="0"/>
       <w:bookmarkEnd w:id="0"/>
       <w:r>
         <w:rPr>
@@ -773,7 +739,7 @@
           <w:u w:val="single"/>
         </w:rPr>
       </w:pPr>
-      <w:bookmarkStart w:colFirst="0" w:colLast="0" w:name="_30j0zll" w:id="1"/>
+      <w:bookmarkStart w:colFirst="0" w:colLast="0" w:name="_r5togykxbtlv" w:id="1"/>
       <w:bookmarkEnd w:id="1"/>
       <w:r>
         <w:rPr>
@@ -798,7 +764,7 @@
           <w:szCs w:val="20"/>
         </w:rPr>
       </w:pPr>
-      <w:bookmarkStart w:colFirst="0" w:colLast="0" w:name="_1fob9te" w:id="2"/>
+      <w:bookmarkStart w:colFirst="0" w:colLast="0" w:name="_af68s6mxp3yb" w:id="2"/>
       <w:bookmarkEnd w:id="2"/>
       <w:r>
         <w:rPr>
@@ -829,6 +795,11 @@
           <w:rtl w:val="0"/>
         </w:rPr>
         <w:t xml:space="preserve">Bachelors of Science | Computer Science | </w:t>
+      </w:r>
+      <w:r>
+        <w:rPr>
+          <w:rtl w:val="0"/>
+        </w:rPr>
       </w:r>
     </w:p>
     <w:p>
@@ -964,7 +935,16 @@
           <w:szCs w:val="20"/>
           <w:rtl w:val="0"/>
         </w:rPr>
-        <w:t xml:space="preserve">Advanced Object-Oriented Programming, Computer Architecture and Organization, Systems Fundamentals I,</w:t>
+        <w:t xml:space="preserve">Advanced Object-Oriented Programming, Computer Architecture and Organization, </w:t>
+      </w:r>
+      <w:r>
+        <w:rPr>
+          <w:rFonts w:ascii="Times New Roman" w:cs="Times New Roman" w:eastAsia="Times New Roman" w:hAnsi="Times New Roman"/>
+          <w:sz w:val="20"/>
+          <w:szCs w:val="20"/>
+          <w:rtl w:val="0"/>
+        </w:rPr>
+        <w:t xml:space="preserve">Systems Fundamentals I,</w:t>
       </w:r>
       <w:r>
         <w:rPr>
@@ -1046,7 +1026,7 @@
           <w:szCs w:val="20"/>
         </w:rPr>
       </w:pPr>
-      <w:bookmarkStart w:colFirst="0" w:colLast="0" w:name="_3znysh7" w:id="3"/>
+      <w:bookmarkStart w:colFirst="0" w:colLast="0" w:name="_ehs0ctthaswe" w:id="3"/>
       <w:bookmarkEnd w:id="3"/>
       <w:r>
         <w:rPr>
@@ -1079,105 +1059,6 @@
         </w:rPr>
         <w:t xml:space="preserve">Produced in house applications from scratch to expedite the process of searching and taking down criminals</w:t>
       </w:r>
-      <w:r>
-        <w:rPr>
-          <w:rtl w:val="0"/>
-        </w:rPr>
-      </w:r>
-    </w:p>
-    <w:p>
-      <w:pPr>
-        <w:numPr>
-          <w:ilvl w:val="0"/>
-          <w:numId w:val="2"/>
-        </w:numPr>
-        <w:spacing w:after="0" w:before="0" w:lineRule="auto"/>
-        <w:ind w:left="720" w:hanging="360"/>
-        <w:contextualSpacing w:val="1"/>
-        <w:rPr/>
-      </w:pPr>
-      <w:r>
-        <w:rPr>
-          <w:rFonts w:ascii="Times New Roman" w:cs="Times New Roman" w:eastAsia="Times New Roman" w:hAnsi="Times New Roman"/>
-          <w:sz w:val="20"/>
-          <w:szCs w:val="20"/>
-          <w:rtl w:val="0"/>
-        </w:rPr>
-        <w:t xml:space="preserve">Integrated existing databases with the applications created</w:t>
-      </w:r>
-      <w:r>
-        <w:rPr>
-          <w:rtl w:val="0"/>
-        </w:rPr>
-      </w:r>
-    </w:p>
-    <w:p>
-      <w:pPr>
-        <w:numPr>
-          <w:ilvl w:val="0"/>
-          <w:numId w:val="2"/>
-        </w:numPr>
-        <w:spacing w:after="0" w:before="0" w:lineRule="auto"/>
-        <w:ind w:left="720" w:hanging="360"/>
-        <w:contextualSpacing w:val="1"/>
-        <w:rPr/>
-      </w:pPr>
-      <w:r>
-        <w:rPr>
-          <w:rFonts w:ascii="Times New Roman" w:cs="Times New Roman" w:eastAsia="Times New Roman" w:hAnsi="Times New Roman"/>
-          <w:sz w:val="20"/>
-          <w:szCs w:val="20"/>
-          <w:rtl w:val="0"/>
-        </w:rPr>
-        <w:t xml:space="preserve">Worked closely with Assistant District Attorneys to get feedback to improve applications</w:t>
-      </w:r>
-      <w:r>
-        <w:rPr>
-          <w:rtl w:val="0"/>
-        </w:rPr>
-      </w:r>
-    </w:p>
-    <w:p>
-      <w:pPr>
-        <w:spacing w:after="0" w:lineRule="auto"/>
-        <w:ind w:left="720" w:firstLine="0"/>
-        <w:contextualSpacing w:val="0"/>
-        <w:rPr>
-          <w:rFonts w:ascii="Times New Roman" w:cs="Times New Roman" w:eastAsia="Times New Roman" w:hAnsi="Times New Roman"/>
-          <w:sz w:val="20"/>
-          <w:szCs w:val="20"/>
-        </w:rPr>
-      </w:pPr>
-      <w:r>
-        <w:rPr>
-          <w:rtl w:val="0"/>
-        </w:rPr>
-      </w:r>
-    </w:p>
-    <w:p>
-      <w:pPr>
-        <w:pStyle w:val="Heading2"/>
-        <w:spacing w:after="0" w:before="0" w:lineRule="auto"/>
-        <w:contextualSpacing w:val="0"/>
-        <w:rPr>
-          <w:rFonts w:ascii="Times New Roman" w:cs="Times New Roman" w:eastAsia="Times New Roman" w:hAnsi="Times New Roman"/>
-          <w:smallCaps w:val="0"/>
-          <w:sz w:val="20"/>
-          <w:szCs w:val="20"/>
-        </w:rPr>
-      </w:pPr>
-      <w:bookmarkStart w:colFirst="0" w:colLast="0" w:name="_2et92p0" w:id="4"/>
-      <w:bookmarkEnd w:id="4"/>
-      <w:r>
-        <w:rPr>
-          <w:rFonts w:ascii="Times New Roman" w:cs="Times New Roman" w:eastAsia="Times New Roman" w:hAnsi="Times New Roman"/>
-          <w:smallCaps w:val="0"/>
-          <w:sz w:val="20"/>
-          <w:szCs w:val="20"/>
-          <w:rtl w:val="0"/>
-        </w:rPr>
-        <w:t xml:space="preserve">Commercial Operations Analyst Intern | Sartorius Stedim North America | Bohemia | September 2017 – January 2018</w:t>
-      </w:r>
     </w:p>
     <w:p>
       <w:pPr>
@@ -1197,12 +1078,7 @@
           <w:szCs w:val="20"/>
           <w:rtl w:val="0"/>
         </w:rPr>
-        <w:t xml:space="preserve">Analyzed sales to create new reports and dashboards for sales representatives across North America.</w:t>
-      </w:r>
-      <w:r>
-        <w:rPr>
-          <w:rtl w:val="0"/>
-        </w:rPr>
+        <w:t xml:space="preserve">Integrated existing databases with the applications created</w:t>
       </w:r>
     </w:p>
     <w:p>
@@ -1211,7 +1087,7 @@
           <w:ilvl w:val="0"/>
           <w:numId w:val="2"/>
         </w:numPr>
-        <w:spacing w:after="0" w:before="0" w:lineRule="auto"/>
+        <w:spacing w:after="0" w:lineRule="auto"/>
         <w:ind w:left="720" w:hanging="360"/>
         <w:contextualSpacing w:val="1"/>
         <w:rPr/>
@@ -1223,12 +1099,49 @@
           <w:szCs w:val="20"/>
           <w:rtl w:val="0"/>
         </w:rPr>
-        <w:t xml:space="preserve">Maintained existing reports and dashboards</w:t>
-      </w:r>
-      <w:r>
-        <w:rPr>
-          <w:rtl w:val="0"/>
-        </w:rPr>
+        <w:t xml:space="preserve">Worked closely with Assistant District Attorneys to get feedback to improve applications</w:t>
+      </w:r>
+    </w:p>
+    <w:p>
+      <w:pPr>
+        <w:spacing w:after="0" w:lineRule="auto"/>
+        <w:ind w:left="720" w:firstLine="0"/>
+        <w:contextualSpacing w:val="0"/>
+        <w:rPr>
+          <w:rFonts w:ascii="Times New Roman" w:cs="Times New Roman" w:eastAsia="Times New Roman" w:hAnsi="Times New Roman"/>
+          <w:sz w:val="20"/>
+          <w:szCs w:val="20"/>
+        </w:rPr>
+      </w:pPr>
+      <w:r>
+        <w:rPr>
+          <w:rtl w:val="0"/>
+        </w:rPr>
+      </w:r>
+    </w:p>
+    <w:p>
+      <w:pPr>
+        <w:pStyle w:val="Heading2"/>
+        <w:spacing w:after="0" w:before="0" w:lineRule="auto"/>
+        <w:contextualSpacing w:val="0"/>
+        <w:rPr>
+          <w:rFonts w:ascii="Times New Roman" w:cs="Times New Roman" w:eastAsia="Times New Roman" w:hAnsi="Times New Roman"/>
+          <w:smallCaps w:val="0"/>
+          <w:sz w:val="20"/>
+          <w:szCs w:val="20"/>
+        </w:rPr>
+      </w:pPr>
+      <w:bookmarkStart w:colFirst="0" w:colLast="0" w:name="_k5goedv1qqdb" w:id="4"/>
+      <w:bookmarkEnd w:id="4"/>
+      <w:r>
+        <w:rPr>
+          <w:rFonts w:ascii="Times New Roman" w:cs="Times New Roman" w:eastAsia="Times New Roman" w:hAnsi="Times New Roman"/>
+          <w:smallCaps w:val="0"/>
+          <w:sz w:val="20"/>
+          <w:szCs w:val="20"/>
+          <w:rtl w:val="0"/>
+        </w:rPr>
+        <w:t xml:space="preserve">Commercial Operations Analyst Intern | Sartorius Stedim North America | Bohemia | September 2017 – January 2018</w:t>
       </w:r>
     </w:p>
     <w:p>
@@ -1237,7 +1150,7 @@
           <w:ilvl w:val="0"/>
           <w:numId w:val="2"/>
         </w:numPr>
-        <w:spacing w:after="0" w:before="0" w:lineRule="auto"/>
+        <w:spacing w:after="0" w:lineRule="auto"/>
         <w:ind w:left="720" w:hanging="360"/>
         <w:contextualSpacing w:val="1"/>
         <w:rPr/>
@@ -1249,12 +1162,49 @@
           <w:szCs w:val="20"/>
           <w:rtl w:val="0"/>
         </w:rPr>
+        <w:t xml:space="preserve">Analyzed sales to create new reports and dashboards for sales representatives across North America.</w:t>
+      </w:r>
+    </w:p>
+    <w:p>
+      <w:pPr>
+        <w:numPr>
+          <w:ilvl w:val="0"/>
+          <w:numId w:val="2"/>
+        </w:numPr>
+        <w:spacing w:after="0" w:lineRule="auto"/>
+        <w:ind w:left="720" w:hanging="360"/>
+        <w:contextualSpacing w:val="1"/>
+        <w:rPr/>
+      </w:pPr>
+      <w:r>
+        <w:rPr>
+          <w:rFonts w:ascii="Times New Roman" w:cs="Times New Roman" w:eastAsia="Times New Roman" w:hAnsi="Times New Roman"/>
+          <w:sz w:val="20"/>
+          <w:szCs w:val="20"/>
+          <w:rtl w:val="0"/>
+        </w:rPr>
+        <w:t xml:space="preserve">Maintained existing reports and dashboards</w:t>
+      </w:r>
+    </w:p>
+    <w:p>
+      <w:pPr>
+        <w:numPr>
+          <w:ilvl w:val="0"/>
+          <w:numId w:val="2"/>
+        </w:numPr>
+        <w:spacing w:after="0" w:lineRule="auto"/>
+        <w:ind w:left="720" w:hanging="360"/>
+        <w:contextualSpacing w:val="1"/>
+        <w:rPr/>
+      </w:pPr>
+      <w:r>
+        <w:rPr>
+          <w:rFonts w:ascii="Times New Roman" w:cs="Times New Roman" w:eastAsia="Times New Roman" w:hAnsi="Times New Roman"/>
+          <w:sz w:val="20"/>
+          <w:szCs w:val="20"/>
+          <w:rtl w:val="0"/>
+        </w:rPr>
         <w:t xml:space="preserve">Produced any requested or required data elements </w:t>
-      </w:r>
-      <w:r>
-        <w:rPr>
-          <w:rtl w:val="0"/>
-        </w:rPr>
       </w:r>
     </w:p>
     <w:p>
@@ -1367,7 +1317,7 @@
           <w:szCs w:val="20"/>
           <w:rtl w:val="0"/>
         </w:rPr>
-        <w:t xml:space="preserve">Application that uses MySQL to allow users to search for criminals with different combination of parameters such as first name, gang name, association , nickname etc. This application is distributed throughout the office and has expedited the process of finding criminals. The application was made from scratch, in addition I was the only developer working on the App.</w:t>
+        <w:t xml:space="preserve">Application that  allow users to search for criminals with different combination of parameters such as first name, gang name, association , nickname etc. Users can also add vehicles and weapons which then can be in turn associated with the criminals. The application was made from scratch, in addition I was the only developer working on the App.</w:t>
       </w:r>
     </w:p>
     <w:p>

</xml_diff>